<commit_message>
Edited keys for MacOS
</commit_message>
<xml_diff>
--- a/week02/Week_02_Homework.docx
+++ b/week02/Week_02_Homework.docx
@@ -663,18 +663,6 @@
           <w:rFonts w:ascii="monospace" w:hAnsi="monospace"/>
         </w:rPr>
         <w:t>CTRL+C</w:t>
-      </w:r>
-      <w:r>
-        <w:rPr>
-          <w:rFonts w:ascii="Sans" w:hAnsi="Sans"/>
-        </w:rPr>
-        <w:t xml:space="preserve"> or </w:t>
-      </w:r>
-      <w:r>
-        <w:rPr>
-          <w:rFonts w:ascii="monospace" w:hAnsi="monospace"/>
-        </w:rPr>
-        <w:t>Cmd+C</w:t>
       </w:r>
       <w:r>
         <w:rPr>

</xml_diff>